<commit_message>
Writing Article and Cartoon Change 2-3-24
</commit_message>
<xml_diff>
--- a/Articles/2024/1-Flexbox/4-Working-With-All-Browsers/4 Working with all browsers.docx
+++ b/Articles/2024/1-Flexbox/4-Working-With-All-Browsers/4 Working with all browsers.docx
@@ -17,7 +17,15 @@
     </w:p>
     <w:p>
       <w:r>
-        <w:t>There is something called the autoprefixer, which will help you with this, but you will need to install it in Visual Studio Code.</w:t>
+        <w:t xml:space="preserve">There is something called the </w:t>
+      </w:r>
+      <w:proofErr w:type="spellStart"/>
+      <w:r>
+        <w:t>autoprefixer</w:t>
+      </w:r>
+      <w:proofErr w:type="spellEnd"/>
+      <w:r>
+        <w:t>, which will help you with this, but you will need to install it in Visual Studio Code.</w:t>
       </w:r>
     </w:p>
     <w:p>
@@ -30,6 +38,9 @@
     </w:p>
     <w:p>
       <w:r>
+        <w:rPr>
+          <w:noProof/>
+        </w:rPr>
         <w:drawing>
           <wp:inline distT="0" distB="0" distL="0" distR="0" wp14:anchorId="7E87C162" wp14:editId="58A28700">
             <wp:extent cx="3485771" cy="2446655"/>
@@ -82,6 +93,9 @@
     </w:p>
     <w:p>
       <w:r>
+        <w:rPr>
+          <w:noProof/>
+        </w:rPr>
         <w:drawing>
           <wp:inline distT="0" distB="0" distL="0" distR="0" wp14:anchorId="625100DB" wp14:editId="589ABA88">
             <wp:extent cx="657317" cy="590632"/>
@@ -122,7 +136,15 @@
     <w:p/>
     <w:p>
       <w:r>
-        <w:t>Add to the search bar the text “autoprefixer” to find the extension that you will need.</w:t>
+        <w:t>Add to the search bar the text “</w:t>
+      </w:r>
+      <w:proofErr w:type="spellStart"/>
+      <w:r>
+        <w:t>autoprefixer</w:t>
+      </w:r>
+      <w:proofErr w:type="spellEnd"/>
+      <w:r>
+        <w:t>” to find the extension that you will need.</w:t>
       </w:r>
     </w:p>
     <w:p>
@@ -132,6 +154,9 @@
         </w:tabs>
       </w:pPr>
       <w:r>
+        <w:rPr>
+          <w:noProof/>
+        </w:rPr>
         <w:drawing>
           <wp:inline distT="0" distB="0" distL="0" distR="0" wp14:anchorId="573817BA" wp14:editId="19E6445B">
             <wp:extent cx="3429000" cy="2580527"/>
@@ -196,6 +221,9 @@
         </w:tabs>
       </w:pPr>
       <w:r>
+        <w:rPr>
+          <w:noProof/>
+        </w:rPr>
         <w:drawing>
           <wp:inline distT="0" distB="0" distL="0" distR="0" wp14:anchorId="2029822E" wp14:editId="7373E870">
             <wp:extent cx="5353797" cy="1514686"/>
@@ -257,6 +285,9 @@
         </w:tabs>
       </w:pPr>
       <w:r>
+        <w:rPr>
+          <w:noProof/>
+        </w:rPr>
         <w:drawing>
           <wp:inline distT="0" distB="0" distL="0" distR="0" wp14:anchorId="2207B670" wp14:editId="3F633486">
             <wp:extent cx="5943600" cy="2606675"/>
@@ -311,6 +342,9 @@
     </w:p>
     <w:p>
       <w:r>
+        <w:rPr>
+          <w:noProof/>
+        </w:rPr>
         <w:drawing>
           <wp:inline distT="0" distB="0" distL="0" distR="0" wp14:anchorId="662B69E4" wp14:editId="2A8A3D60">
             <wp:extent cx="2524477" cy="1419423"/>
@@ -356,6 +390,9 @@
     </w:p>
     <w:p>
       <w:r>
+        <w:rPr>
+          <w:noProof/>
+        </w:rPr>
         <w:lastRenderedPageBreak/>
         <w:drawing>
           <wp:inline distT="0" distB="0" distL="0" distR="0" wp14:anchorId="458EDD16" wp14:editId="21B3FE6D">
@@ -452,6 +489,9 @@
     </w:p>
     <w:p>
       <w:r>
+        <w:rPr>
+          <w:noProof/>
+        </w:rPr>
         <w:drawing>
           <wp:inline distT="0" distB="0" distL="0" distR="0" wp14:anchorId="04CECE0E" wp14:editId="56C71419">
             <wp:extent cx="5943600" cy="2035175"/>
@@ -491,7 +531,15 @@
     </w:p>
     <w:p>
       <w:r>
-        <w:t>This is the code that you will be adding above,  after that last command and before the yellow curly brace:</w:t>
+        <w:t xml:space="preserve">This is the code that you will be adding </w:t>
+      </w:r>
+      <w:proofErr w:type="gramStart"/>
+      <w:r>
+        <w:t>above,  after</w:t>
+      </w:r>
+      <w:proofErr w:type="gramEnd"/>
+      <w:r>
+        <w:t xml:space="preserve"> that last command and before the yellow curly brace:</w:t>
       </w:r>
     </w:p>
     <w:p>
@@ -499,7 +547,25 @@
         <w:pStyle w:val="code"/>
       </w:pPr>
       <w:r>
-        <w:t>"autoprefixer.options": { "browsers": [ "last 4 versions", "ie &gt;= 9", "&gt; 5%" ] }</w:t>
+        <w:t>"</w:t>
+      </w:r>
+      <w:proofErr w:type="spellStart"/>
+      <w:proofErr w:type="gramStart"/>
+      <w:r>
+        <w:t>autoprefixer.options</w:t>
+      </w:r>
+      <w:proofErr w:type="spellEnd"/>
+      <w:proofErr w:type="gramEnd"/>
+      <w:r>
+        <w:t>": { "browsers": [ "last 4 versions", "</w:t>
+      </w:r>
+      <w:proofErr w:type="spellStart"/>
+      <w:r>
+        <w:t>ie</w:t>
+      </w:r>
+      <w:proofErr w:type="spellEnd"/>
+      <w:r>
+        <w:t xml:space="preserve"> &gt;= 9", "&gt; 5%" ] }</w:t>
       </w:r>
     </w:p>
     <w:p>
@@ -538,6 +604,9 @@
     </w:p>
     <w:p>
       <w:r>
+        <w:rPr>
+          <w:noProof/>
+        </w:rPr>
         <w:drawing>
           <wp:inline distT="0" distB="0" distL="0" distR="0" wp14:anchorId="24478AB8" wp14:editId="67A1749B">
             <wp:extent cx="4782217" cy="1305107"/>
@@ -607,12 +676,16 @@
           <w:rStyle w:val="Heading1Char"/>
         </w:rPr>
       </w:pPr>
+      <w:proofErr w:type="spellStart"/>
+      <w:proofErr w:type="gramStart"/>
       <w:r>
         <w:rPr>
           <w:rStyle w:val="Heading1Char"/>
         </w:rPr>
         <w:t>Autoprefixer:Run</w:t>
       </w:r>
+      <w:proofErr w:type="spellEnd"/>
+      <w:proofErr w:type="gramEnd"/>
     </w:p>
     <w:p>
       <w:pPr>
@@ -623,6 +696,9 @@
     </w:p>
     <w:p>
       <w:r>
+        <w:rPr>
+          <w:noProof/>
+        </w:rPr>
         <w:drawing>
           <wp:inline distT="0" distB="0" distL="0" distR="0" wp14:anchorId="70F1FAD7" wp14:editId="479B8DB7">
             <wp:extent cx="5943600" cy="1011555"/>
@@ -686,10 +762,13 @@
     </w:p>
     <w:p>
       <w:r>
+        <w:rPr>
+          <w:noProof/>
+        </w:rPr>
         <w:drawing>
-          <wp:inline distT="0" distB="0" distL="0" distR="0" wp14:anchorId="0DD0FF8D" wp14:editId="25E8803E">
+          <wp:inline distT="0" distB="0" distL="0" distR="0" wp14:anchorId="0DD0FF8D" wp14:editId="1D75D707">
             <wp:extent cx="5077534" cy="2219635"/>
-            <wp:effectExtent l="0" t="0" r="8890" b="9525"/>
+            <wp:effectExtent l="76200" t="76200" r="142240" b="142875"/>
             <wp:docPr id="721531733" name="Picture 1"/>
             <wp:cNvGraphicFramePr>
               <a:graphicFrameLocks xmlns:a="http://schemas.openxmlformats.org/drawingml/2006/main" noChangeAspect="1"/>
@@ -715,6 +794,20 @@
                     <a:prstGeom prst="rect">
                       <a:avLst/>
                     </a:prstGeom>
+                    <a:ln w="38100" cap="sq">
+                      <a:solidFill>
+                        <a:srgbClr val="000000"/>
+                      </a:solidFill>
+                      <a:prstDash val="solid"/>
+                      <a:miter lim="800000"/>
+                    </a:ln>
+                    <a:effectLst>
+                      <a:outerShdw blurRad="50800" dist="38100" dir="2700000" algn="tl" rotWithShape="0">
+                        <a:srgbClr val="000000">
+                          <a:alpha val="43000"/>
+                        </a:srgbClr>
+                      </a:outerShdw>
+                    </a:effectLst>
                   </pic:spPr>
                 </pic:pic>
               </a:graphicData>
@@ -724,6 +817,206 @@
       </w:r>
     </w:p>
     <w:p/>
+    <w:p>
+      <w:r>
+        <w:t>Prefix an Entire CSS Page</w:t>
+      </w:r>
+    </w:p>
+    <w:p>
+      <w:r>
+        <w:t>Now you can select all of your CSS on a CSS file and Autoprefixer will figure out what needs and what doesn’t need the prefix added to it. No need for you to just select the specific areas, where you might think things should go.</w:t>
+      </w:r>
+    </w:p>
+    <w:p/>
+    <w:p>
+      <w:r>
+        <w:lastRenderedPageBreak/>
+        <w:drawing>
+          <wp:inline distT="0" distB="0" distL="0" distR="0" wp14:anchorId="1AF2D9F9" wp14:editId="6438B072">
+            <wp:extent cx="5943600" cy="4669790"/>
+            <wp:effectExtent l="76200" t="76200" r="133350" b="130810"/>
+            <wp:docPr id="2038917470" name="Picture 1"/>
+            <wp:cNvGraphicFramePr>
+              <a:graphicFrameLocks xmlns:a="http://schemas.openxmlformats.org/drawingml/2006/main" noChangeAspect="1"/>
+            </wp:cNvGraphicFramePr>
+            <a:graphic xmlns:a="http://schemas.openxmlformats.org/drawingml/2006/main">
+              <a:graphicData uri="http://schemas.openxmlformats.org/drawingml/2006/picture">
+                <pic:pic xmlns:pic="http://schemas.openxmlformats.org/drawingml/2006/picture">
+                  <pic:nvPicPr>
+                    <pic:cNvPr id="2038917470" name=""/>
+                    <pic:cNvPicPr/>
+                  </pic:nvPicPr>
+                  <pic:blipFill>
+                    <a:blip r:embed="rId16"/>
+                    <a:stretch>
+                      <a:fillRect/>
+                    </a:stretch>
+                  </pic:blipFill>
+                  <pic:spPr>
+                    <a:xfrm>
+                      <a:off x="0" y="0"/>
+                      <a:ext cx="5943600" cy="4669790"/>
+                    </a:xfrm>
+                    <a:prstGeom prst="rect">
+                      <a:avLst/>
+                    </a:prstGeom>
+                    <a:ln w="38100" cap="sq">
+                      <a:solidFill>
+                        <a:srgbClr val="000000"/>
+                      </a:solidFill>
+                      <a:prstDash val="solid"/>
+                      <a:miter lim="800000"/>
+                    </a:ln>
+                    <a:effectLst>
+                      <a:outerShdw blurRad="50800" dist="38100" dir="2700000" algn="tl" rotWithShape="0">
+                        <a:srgbClr val="000000">
+                          <a:alpha val="43000"/>
+                        </a:srgbClr>
+                      </a:outerShdw>
+                    </a:effectLst>
+                  </pic:spPr>
+                </pic:pic>
+              </a:graphicData>
+            </a:graphic>
+          </wp:inline>
+        </w:drawing>
+      </w:r>
+    </w:p>
+    <w:p/>
+    <w:p/>
+    <w:p/>
+    <w:p>
+      <w:r>
+        <w:t xml:space="preserve">Press F1 on your Keyboard and select </w:t>
+      </w:r>
+      <w:proofErr w:type="spellStart"/>
+      <w:proofErr w:type="gramStart"/>
+      <w:r>
+        <w:t>Autoprefixer:Run</w:t>
+      </w:r>
+      <w:proofErr w:type="spellEnd"/>
+      <w:proofErr w:type="gramEnd"/>
+      <w:r>
+        <w:t xml:space="preserve"> from the dropdown</w:t>
+      </w:r>
+    </w:p>
+    <w:p>
+      <w:r>
+        <w:rPr>
+          <w:noProof/>
+        </w:rPr>
+        <w:drawing>
+          <wp:inline distT="0" distB="0" distL="0" distR="0" wp14:anchorId="353FD8AA" wp14:editId="7AB613ED">
+            <wp:extent cx="5943600" cy="1011555"/>
+            <wp:effectExtent l="76200" t="76200" r="133350" b="131445"/>
+            <wp:docPr id="615883018" name="Picture 1"/>
+            <wp:cNvGraphicFramePr>
+              <a:graphicFrameLocks xmlns:a="http://schemas.openxmlformats.org/drawingml/2006/main" noChangeAspect="1"/>
+            </wp:cNvGraphicFramePr>
+            <a:graphic xmlns:a="http://schemas.openxmlformats.org/drawingml/2006/main">
+              <a:graphicData uri="http://schemas.openxmlformats.org/drawingml/2006/picture">
+                <pic:pic xmlns:pic="http://schemas.openxmlformats.org/drawingml/2006/picture">
+                  <pic:nvPicPr>
+                    <pic:cNvPr id="1096013403" name=""/>
+                    <pic:cNvPicPr/>
+                  </pic:nvPicPr>
+                  <pic:blipFill>
+                    <a:blip r:embed="rId14"/>
+                    <a:stretch>
+                      <a:fillRect/>
+                    </a:stretch>
+                  </pic:blipFill>
+                  <pic:spPr>
+                    <a:xfrm>
+                      <a:off x="0" y="0"/>
+                      <a:ext cx="5943600" cy="1011555"/>
+                    </a:xfrm>
+                    <a:prstGeom prst="rect">
+                      <a:avLst/>
+                    </a:prstGeom>
+                    <a:ln w="38100" cap="sq">
+                      <a:solidFill>
+                        <a:srgbClr val="000000"/>
+                      </a:solidFill>
+                      <a:prstDash val="solid"/>
+                      <a:miter lim="800000"/>
+                    </a:ln>
+                    <a:effectLst>
+                      <a:outerShdw blurRad="50800" dist="38100" dir="2700000" algn="tl" rotWithShape="0">
+                        <a:srgbClr val="000000">
+                          <a:alpha val="43000"/>
+                        </a:srgbClr>
+                      </a:outerShdw>
+                    </a:effectLst>
+                  </pic:spPr>
+                </pic:pic>
+              </a:graphicData>
+            </a:graphic>
+          </wp:inline>
+        </w:drawing>
+      </w:r>
+    </w:p>
+    <w:p/>
+    <w:p/>
+    <w:p>
+      <w:r>
+        <w:t>Now you will notice all of your tags have been added to the code for you.</w:t>
+      </w:r>
+    </w:p>
+    <w:p>
+      <w:r>
+        <w:lastRenderedPageBreak/>
+        <w:drawing>
+          <wp:inline distT="0" distB="0" distL="0" distR="0" wp14:anchorId="2856D499" wp14:editId="350EC27D">
+            <wp:extent cx="5943600" cy="3953510"/>
+            <wp:effectExtent l="76200" t="76200" r="133350" b="142240"/>
+            <wp:docPr id="1570055423" name="Picture 1"/>
+            <wp:cNvGraphicFramePr>
+              <a:graphicFrameLocks xmlns:a="http://schemas.openxmlformats.org/drawingml/2006/main" noChangeAspect="1"/>
+            </wp:cNvGraphicFramePr>
+            <a:graphic xmlns:a="http://schemas.openxmlformats.org/drawingml/2006/main">
+              <a:graphicData uri="http://schemas.openxmlformats.org/drawingml/2006/picture">
+                <pic:pic xmlns:pic="http://schemas.openxmlformats.org/drawingml/2006/picture">
+                  <pic:nvPicPr>
+                    <pic:cNvPr id="1570055423" name=""/>
+                    <pic:cNvPicPr/>
+                  </pic:nvPicPr>
+                  <pic:blipFill>
+                    <a:blip r:embed="rId17"/>
+                    <a:stretch>
+                      <a:fillRect/>
+                    </a:stretch>
+                  </pic:blipFill>
+                  <pic:spPr>
+                    <a:xfrm>
+                      <a:off x="0" y="0"/>
+                      <a:ext cx="5943600" cy="3953510"/>
+                    </a:xfrm>
+                    <a:prstGeom prst="rect">
+                      <a:avLst/>
+                    </a:prstGeom>
+                    <a:ln w="38100" cap="sq">
+                      <a:solidFill>
+                        <a:srgbClr val="000000"/>
+                      </a:solidFill>
+                      <a:prstDash val="solid"/>
+                      <a:miter lim="800000"/>
+                    </a:ln>
+                    <a:effectLst>
+                      <a:outerShdw blurRad="50800" dist="38100" dir="2700000" algn="tl" rotWithShape="0">
+                        <a:srgbClr val="000000">
+                          <a:alpha val="43000"/>
+                        </a:srgbClr>
+                      </a:outerShdw>
+                    </a:effectLst>
+                  </pic:spPr>
+                </pic:pic>
+              </a:graphicData>
+            </a:graphic>
+          </wp:inline>
+        </w:drawing>
+      </w:r>
+    </w:p>
     <w:sectPr>
       <w:pgSz w:w="12240" w:h="15840"/>
       <w:pgMar w:top="270" w:right="1440" w:bottom="540" w:left="1440" w:header="720" w:footer="720" w:gutter="0"/>
@@ -1508,6 +1801,7 @@
   <w:style w:type="character" w:default="1" w:styleId="DefaultParagraphFont">
     <w:name w:val="Default Paragraph Font"/>
     <w:uiPriority w:val="1"/>
+    <w:semiHidden/>
     <w:unhideWhenUsed/>
   </w:style>
   <w:style w:type="table" w:default="1" w:styleId="TableNormal">

</xml_diff>